<commit_message>
Kleine aanpassingen review doc, use case 7 en rubrics doc
</commit_message>
<xml_diff>
--- a/src/main/resources/Sprint1/Portfolio Rubrics.docx
+++ b/src/main/resources/Sprint1/Portfolio Rubrics.docx
@@ -49,90 +49,80 @@
         <w:br/>
       </w:r>
       <w:r>
-        <w:rPr>
-          <w:b/>
-        </w:rPr>
-        <w:t>Puntenverdeling bij rubrics:</w:t>
+        <w:t xml:space="preserve">In dit overzicht </w:t>
+      </w:r>
+      <w:hyperlink r:id="rId5" w:history="1">
+        <w:r>
+          <w:rPr>
+            <w:rStyle w:val="Hyperlink"/>
+          </w:rPr>
+          <w:t>https://dlo.mijnhva.nl/d2l/le/content/329878/viewContent/917273/View</w:t>
+        </w:r>
+      </w:hyperlink>
+      <w:r>
+        <w:br/>
+        <w:t>staat</w:t>
+      </w:r>
+      <w:r>
+        <w:t xml:space="preserve"> hoe de puntenverdeling voor matig, voldoende en goed bepaald wordt.</w:t>
       </w:r>
     </w:p>
     <w:p>
-      <w:r>
-        <w:t>Voorwaarde: al</w:t>
-      </w:r>
-      <w:r>
-        <w:t>le onderdelen tenminste 1 punt.</w:t>
+      <w:pPr>
+        <w:rPr>
+          <w:b/>
+        </w:rPr>
+      </w:pPr>
+      <w:bookmarkStart w:id="0" w:name="_GoBack"/>
+      <w:bookmarkEnd w:id="0"/>
+      <w:r>
+        <w:rPr>
+          <w:b/>
+        </w:rPr>
+        <w:t>Puntenverdeling bij rubrics:</w:t>
       </w:r>
     </w:p>
     <w:p>
       <w:r>
-        <w:t>36 punten -&gt; 5.5</w:t>
-      </w:r>
-      <w:r>
-        <w:br/>
-      </w:r>
-      <w:r>
-        <w:t>54 punten -&gt; 6.5</w:t>
-      </w:r>
-      <w:r>
-        <w:br/>
-      </w:r>
-      <w:r>
-        <w:t>72 punten -&gt; 7.5</w:t>
-      </w:r>
-      <w:r>
-        <w:br/>
-      </w:r>
-      <w:r>
-        <w:t>90 punten -&gt; 8.5</w:t>
-      </w:r>
-      <w:r>
-        <w:br/>
-      </w:r>
-      <w:r>
-        <w:t>108 punten -&gt; 9.5</w:t>
-      </w:r>
-      <w:r>
-        <w:br/>
-      </w:r>
-      <w:r>
-        <w:t>Formule: (#punten - 36)/18 + 5.5</w:t>
-      </w:r>
-      <w:r>
-        <w:br/>
+        <w:t>Voorwaarde: al</w:t>
+      </w:r>
+      <w:r>
+        <w:t>le onderdelen tenminste 1 punt.</w:t>
       </w:r>
     </w:p>
     <w:p>
       <w:r>
-        <w:rPr>
-          <w:b/>
-        </w:rPr>
-        <w:t>Beoordeling:</w:t>
-      </w:r>
-      <w:r>
-        <w:rPr>
-          <w:b/>
-        </w:rPr>
-        <w:br/>
-        <w:t xml:space="preserve">- </w:t>
-      </w:r>
-      <w:r>
-        <w:t>Onvoldoende</w:t>
-      </w:r>
-      <w:r>
-        <w:br/>
-        <w:t>- Matig</w:t>
-      </w:r>
-      <w:r>
-        <w:br/>
-        <w:t>- Voldoende: Toepassen/analyseren</w:t>
-      </w:r>
-      <w:r>
-        <w:br/>
-        <w:t>- Goed: Synthetiseren/evalueren</w:t>
-      </w:r>
-      <w:r>
-        <w:br/>
-        <w:t>- Daarnaast kun je ook een bonus behalen.</w:t>
+        <w:t>36 punten -&gt; 5.5</w:t>
+      </w:r>
+      <w:r>
+        <w:br/>
+      </w:r>
+      <w:r>
+        <w:t>54 punten -&gt; 6.5</w:t>
+      </w:r>
+      <w:r>
+        <w:br/>
+      </w:r>
+      <w:r>
+        <w:t>72 punten -&gt; 7.5</w:t>
+      </w:r>
+      <w:r>
+        <w:br/>
+      </w:r>
+      <w:r>
+        <w:t>90 punten -&gt; 8.5</w:t>
+      </w:r>
+      <w:r>
+        <w:br/>
+      </w:r>
+      <w:r>
+        <w:t>108 punten -&gt; 9.5</w:t>
+      </w:r>
+      <w:r>
+        <w:br/>
+      </w:r>
+      <w:r>
+        <w:t>Formule: (#punten - 36)/18 + 5.5</w:t>
       </w:r>
       <w:r>
         <w:br/>
@@ -143,6 +133,43 @@
         <w:rPr>
           <w:b/>
         </w:rPr>
+        <w:t>Beoordeling:</w:t>
+      </w:r>
+      <w:r>
+        <w:rPr>
+          <w:b/>
+        </w:rPr>
+        <w:br/>
+        <w:t xml:space="preserve">- </w:t>
+      </w:r>
+      <w:r>
+        <w:t>Onvoldoende</w:t>
+      </w:r>
+      <w:r>
+        <w:br/>
+        <w:t>- Matig</w:t>
+      </w:r>
+      <w:r>
+        <w:br/>
+        <w:t>- Voldoende: Toepassen/analyseren</w:t>
+      </w:r>
+      <w:r>
+        <w:br/>
+        <w:t>- Goed: Synthetiseren/evalueren</w:t>
+      </w:r>
+      <w:r>
+        <w:br/>
+        <w:t>- Daarnaast kun je ook een bonus behalen.</w:t>
+      </w:r>
+      <w:r>
+        <w:br/>
+      </w:r>
+    </w:p>
+    <w:p>
+      <w:r>
+        <w:rPr>
+          <w:b/>
+        </w:rPr>
         <w:t xml:space="preserve">Je portfolio kun je </w:t>
       </w:r>
       <w:r>
@@ -160,7 +187,7 @@
       <w:r>
         <w:br/>
       </w:r>
-      <w:hyperlink r:id="rId5" w:history="1">
+      <w:hyperlink r:id="rId6" w:history="1">
         <w:r>
           <w:rPr>
             <w:rStyle w:val="Hyperlink"/>
@@ -290,6 +317,9 @@
       </w:r>
       <w:r>
         <w:br/>
+      </w:r>
+      <w:r>
+        <w:lastRenderedPageBreak/>
         <w:t xml:space="preserve">- </w:t>
       </w:r>
       <w:r>
@@ -304,9 +334,6 @@
       </w:r>
       <w:r>
         <w:br/>
-      </w:r>
-      <w:r>
-        <w:lastRenderedPageBreak/>
         <w:t xml:space="preserve">- </w:t>
       </w:r>
       <w:r>
@@ -714,6 +741,9 @@
       </w:r>
       <w:r>
         <w:br/>
+      </w:r>
+      <w:r>
+        <w:lastRenderedPageBreak/>
         <w:t xml:space="preserve">- </w:t>
       </w:r>
       <w:r>
@@ -728,7 +758,6 @@
         <w:rPr>
           <w:b/>
         </w:rPr>
-        <w:lastRenderedPageBreak/>
         <w:t>Web 4 - Codelab: Authentication – Security</w:t>
       </w:r>
       <w:r>
@@ -1053,7 +1082,6 @@
           <w:sz w:val="32"/>
           <w:szCs w:val="32"/>
           <w:u w:val="single"/>
-          <w:lang w:val="en-US"/>
         </w:rPr>
       </w:pPr>
       <w:r>
@@ -1062,7 +1090,6 @@
           <w:sz w:val="32"/>
           <w:szCs w:val="32"/>
           <w:u w:val="single"/>
-          <w:lang w:val="en-US"/>
         </w:rPr>
         <w:br/>
       </w:r>
@@ -1074,7 +1101,6 @@
           <w:sz w:val="32"/>
           <w:szCs w:val="32"/>
           <w:u w:val="single"/>
-          <w:lang w:val="en-US"/>
         </w:rPr>
       </w:pPr>
       <w:r>
@@ -1083,8 +1109,8 @@
           <w:sz w:val="32"/>
           <w:szCs w:val="32"/>
           <w:u w:val="single"/>
-          <w:lang w:val="en-US"/>
-        </w:rPr>
+        </w:rPr>
+        <w:lastRenderedPageBreak/>
         <w:br w:type="page"/>
       </w:r>
     </w:p>
@@ -1095,7 +1121,6 @@
           <w:sz w:val="32"/>
           <w:szCs w:val="32"/>
           <w:u w:val="single"/>
-          <w:lang w:val="en-US"/>
         </w:rPr>
       </w:pPr>
       <w:r>
@@ -1104,7 +1129,6 @@
           <w:sz w:val="32"/>
           <w:szCs w:val="32"/>
           <w:u w:val="single"/>
-          <w:lang w:val="en-US"/>
         </w:rPr>
         <w:lastRenderedPageBreak/>
         <w:t>UML</w:t>
@@ -1115,71 +1139,29 @@
           <w:sz w:val="32"/>
           <w:szCs w:val="32"/>
           <w:u w:val="single"/>
-          <w:lang w:val="en-US"/>
-        </w:rPr>
-        <w:t xml:space="preserve"> (workshop UML 1 </w:t>
-      </w:r>
-      <w:proofErr w:type="spellStart"/>
+        </w:rPr>
+        <w:t xml:space="preserve"> (workshop UML 1 en 2)</w:t>
+      </w:r>
       <w:r>
         <w:rPr>
           <w:b/>
           <w:sz w:val="32"/>
           <w:szCs w:val="32"/>
           <w:u w:val="single"/>
-          <w:lang w:val="en-US"/>
-        </w:rPr>
-        <w:t>en</w:t>
-      </w:r>
-      <w:proofErr w:type="spellEnd"/>
-      <w:r>
-        <w:rPr>
-          <w:b/>
-          <w:sz w:val="32"/>
-          <w:szCs w:val="32"/>
-          <w:u w:val="single"/>
-          <w:lang w:val="en-US"/>
-        </w:rPr>
-        <w:t xml:space="preserve"> 2)</w:t>
-      </w:r>
-      <w:r>
-        <w:rPr>
-          <w:b/>
-          <w:sz w:val="32"/>
-          <w:szCs w:val="32"/>
-          <w:u w:val="single"/>
-          <w:lang w:val="en-US"/>
-        </w:rPr>
-        <w:br/>
-      </w:r>
-      <w:r>
-        <w:rPr>
-          <w:lang w:val="en-US"/>
-        </w:rPr>
+        </w:rPr>
+        <w:br/>
+      </w:r>
+      <w:r>
         <w:t>UML 1 op 24-11-2021</w:t>
       </w:r>
       <w:r>
-        <w:rPr>
-          <w:lang w:val="en-US"/>
-        </w:rPr>
-        <w:t>: Use cases diagram, Class di</w:t>
-      </w:r>
-      <w:r>
-        <w:rPr>
-          <w:lang w:val="en-US"/>
-        </w:rPr>
-        <w:t>agrams</w:t>
-      </w:r>
-      <w:r>
-        <w:rPr>
-          <w:lang w:val="en-US"/>
-        </w:rPr>
+        <w:t>: Use cases diagram, Class diagrams</w:t>
+      </w:r>
+      <w:r>
         <w:br/>
         <w:t>UML 2 op 26-11-2021</w:t>
       </w:r>
       <w:r>
-        <w:rPr>
-          <w:lang w:val="en-US"/>
-        </w:rPr>
         <w:t>: Sequence diagrams, State diagrams</w:t>
       </w:r>
     </w:p>
@@ -2913,8 +2895,6 @@
           <w:u w:val="single"/>
         </w:rPr>
       </w:pPr>
-      <w:bookmarkStart w:id="0" w:name="_GoBack"/>
-      <w:bookmarkEnd w:id="0"/>
       <w:r>
         <w:rPr>
           <w:b/>

</xml_diff>